<commit_message>
revise the name of the files
</commit_message>
<xml_diff>
--- a/UseCase/08. Volunteer 예약.docx
+++ b/UseCase/08. Volunteer 예약.docx
@@ -127,7 +127,7 @@
           <w:p>
             <w:pPr>
               <w:rPr>
-                <w:rFonts w:ascii="바탕" w:eastAsia="바탕" w:hAnsi="바탕" w:hint="eastAsia"/>
+                <w:rFonts w:ascii="바탕" w:eastAsia="바탕" w:hAnsi="바탕"/>
                 <w:lang w:eastAsia="ko-KR"/>
               </w:rPr>
             </w:pPr>
@@ -137,6 +137,20 @@
                 <w:lang w:eastAsia="ko-KR"/>
               </w:rPr>
               <w:t>유저</w:t>
+            </w:r>
+            <w:r>
+              <w:rPr>
+                <w:rFonts w:ascii="바탕" w:eastAsia="바탕" w:hAnsi="바탕" w:hint="eastAsia"/>
+                <w:lang w:eastAsia="ko-KR"/>
+              </w:rPr>
+              <w:t>(</w:t>
+            </w:r>
+            <w:r>
+              <w:rPr>
+                <w:rFonts w:ascii="바탕" w:eastAsia="바탕" w:hAnsi="바탕"/>
+                <w:lang w:eastAsia="ko-KR"/>
+              </w:rPr>
+              <w:t>Volunteer)</w:t>
             </w:r>
             <w:r>
               <w:rPr>

</xml_diff>